<commit_message>
Added CS 477 Game Journals
</commit_message>
<xml_diff>
--- a/CS 477/Game Journal 3.docx
+++ b/CS 477/Game Journal 3.docx
@@ -1,9 +1,10 @@
 
 <file path=word/document.xml><?xml version="1.0" encoding="utf-8"?>
-<w:document xmlns:wpc="http://schemas.microsoft.com/office/word/2010/wordprocessingCanvas" xmlns:cx="http://schemas.microsoft.com/office/drawing/2014/chartex" xmlns:cx1="http://schemas.microsoft.com/office/drawing/2015/9/8/chartex" xmlns:cx2="http://schemas.microsoft.com/office/drawing/2015/10/21/chartex" xmlns:cx3="http://schemas.microsoft.com/office/drawing/2016/5/9/chartex" xmlns:cx4="http://schemas.microsoft.com/office/drawing/2016/5/10/chartex" xmlns:cx5="http://schemas.microsoft.com/office/drawing/2016/5/11/chartex" xmlns:cx6="http://schemas.microsoft.com/office/drawing/2016/5/12/chartex" xmlns:cx7="http://schemas.microsoft.com/office/drawing/2016/5/13/chartex" xmlns:cx8="http://schemas.microsoft.com/office/drawing/2016/5/14/chartex" xmlns:mc="http://schemas.openxmlformats.org/markup-compatibility/2006" xmlns:aink="http://schemas.microsoft.com/office/drawing/2016/ink" xmlns:am3d="http://schemas.microsoft.com/office/drawing/2017/model3d" xmlns:o="urn:schemas-microsoft-com:office:office" xmlns:r="http://schemas.openxmlformats.org/officeDocument/2006/relationships" xmlns:m="http://schemas.openxmlformats.org/officeDocument/2006/math" xmlns:v="urn:schemas-microsoft-com:vml" xmlns:wp14="http://schemas.microsoft.com/office/word/2010/wordprocessingDrawing" xmlns:wp="http://schemas.openxmlformats.org/drawingml/2006/wordprocessingDrawing" xmlns:w10="urn:schemas-microsoft-com:office:word" xmlns:w="http://schemas.openxmlformats.org/wordprocessingml/2006/main" xmlns:w14="http://schemas.microsoft.com/office/word/2010/wordml" xmlns:w15="http://schemas.microsoft.com/office/word/2012/wordml" xmlns:w16cid="http://schemas.microsoft.com/office/word/2016/wordml/cid" xmlns:w16se="http://schemas.microsoft.com/office/word/2015/wordml/symex" xmlns:wpg="http://schemas.microsoft.com/office/word/2010/wordprocessingGroup" xmlns:wpi="http://schemas.microsoft.com/office/word/2010/wordprocessingInk" xmlns:wne="http://schemas.microsoft.com/office/word/2006/wordml" xmlns:wps="http://schemas.microsoft.com/office/word/2010/wordprocessingShape" mc:Ignorable="w14 w15 w16se w16cid wp14">
+<w:document xmlns:o="urn:schemas-microsoft-com:office:office" xmlns:r="http://schemas.openxmlformats.org/officeDocument/2006/relationships" xmlns:v="urn:schemas-microsoft-com:vml" xmlns:w="http://schemas.openxmlformats.org/wordprocessingml/2006/main" xmlns:w10="urn:schemas-microsoft-com:office:word" xmlns:wp="http://schemas.openxmlformats.org/drawingml/2006/wordprocessingDrawing" xmlns:wps="http://schemas.microsoft.com/office/word/2010/wordprocessingShape" xmlns:wpg="http://schemas.microsoft.com/office/word/2010/wordprocessingGroup" xmlns:mc="http://schemas.openxmlformats.org/markup-compatibility/2006" xmlns:wp14="http://schemas.microsoft.com/office/word/2010/wordprocessingDrawing" xmlns:w14="http://schemas.microsoft.com/office/word/2010/wordml" mc:Ignorable="w14 wp14">
   <w:body>
     <w:p>
       <w:pPr>
+        <w:pStyle w:val="Normal"/>
         <w:rPr>
           <w:sz w:val="24"/>
         </w:rPr>
@@ -13,21 +14,7 @@
           <w:sz w:val="24"/>
         </w:rPr>
         <w:tab/>
-        <w:t xml:space="preserve">Today I went and played a true classic, the original Doom. This is one of the earliest </w:t>
-      </w:r>
-      <w:proofErr w:type="gramStart"/>
-      <w:r>
-        <w:rPr>
-          <w:sz w:val="24"/>
-        </w:rPr>
-        <w:t>game</w:t>
-      </w:r>
-      <w:proofErr w:type="gramEnd"/>
-      <w:r>
-        <w:rPr>
-          <w:sz w:val="24"/>
-        </w:rPr>
-        <w:t xml:space="preserve"> I can remember playing. My dad showed me the Doom 95 port when I was maybe 5 years old. I remember being absolutely terrified of the monsters and demons. 20 years later, n</w:t>
+        <w:t>Today I went and played a true classic, the original Doom. This is one of the earliest game I can remember playing. My dad showed me the Doom 95 port when I was maybe 5 years old. I remember being absolutely terrified of the monsters and demons. 20 years later, n</w:t>
       </w:r>
       <w:bookmarkStart w:id="0" w:name="_GoBack"/>
       <w:bookmarkEnd w:id="0"/>
@@ -40,6 +27,7 @@
     </w:p>
     <w:p>
       <w:pPr>
+        <w:pStyle w:val="Normal"/>
         <w:rPr>
           <w:sz w:val="24"/>
         </w:rPr>
@@ -49,158 +37,58 @@
           <w:sz w:val="24"/>
         </w:rPr>
         <w:tab/>
-        <w:t>The main plot of the first Doom was that you are on a</w:t>
-      </w:r>
-      <w:r>
-        <w:rPr>
-          <w:sz w:val="24"/>
-        </w:rPr>
-        <w:t xml:space="preserve"> Mars</w:t>
-      </w:r>
-      <w:r>
-        <w:rPr>
-          <w:sz w:val="24"/>
-        </w:rPr>
-        <w:t xml:space="preserve"> base </w:t>
-      </w:r>
-      <w:r>
-        <w:rPr>
-          <w:sz w:val="24"/>
-        </w:rPr>
-        <w:t xml:space="preserve">where there are experiments with teleportation are occurring. Something goes wrong and demons begin invading and possessing the personnel. You take </w:t>
-      </w:r>
-      <w:r>
-        <w:rPr>
-          <w:sz w:val="24"/>
-        </w:rPr>
-        <w:t xml:space="preserve">on a “last man standing” role and fight the demons to keep them from attacking Earth. </w:t>
-      </w:r>
-      <w:r>
-        <w:rPr>
-          <w:sz w:val="24"/>
-        </w:rPr>
-        <w:t xml:space="preserve">You progress through the base by completing levels. The levels are mostly linear, except you </w:t>
-      </w:r>
-      <w:r>
-        <w:rPr>
-          <w:sz w:val="24"/>
-        </w:rPr>
-        <w:t>must</w:t>
-      </w:r>
-      <w:r>
-        <w:rPr>
-          <w:sz w:val="24"/>
-        </w:rPr>
-        <w:t xml:space="preserve"> search around for keys, and you have the option of looking for secrets. You also have an onslaught of demons to fight, the intensity depends on the difficulty level the player chooses. I like to choose “Black Metal” because there are a lot of enemies, but they’re not so difficult that they kill you within seconds.</w:t>
+        <w:t>The main plot of the first Doom was that you are on a Mars base where there are experiments with teleportation are occurring. Something goes wrong and demons begin invading and possessing the personnel. You take on a “last man standing” role and fight the demons to keep them from attacking Earth. You progress through the base by completing levels. The levels are mostly linear, except you must search around for keys, and you have the option of looking for secrets. You also have an onslaught of demons to fight, the intensity depends on the difficulty level the player chooses. I like to choose “Black Metal” because there are a lot of enemies, but they’re not so difficult that they kill you within seconds.</w:t>
       </w:r>
     </w:p>
     <w:p>
       <w:pPr>
-        <w:rPr>
-          <w:sz w:val="24"/>
-        </w:rPr>
+        <w:pStyle w:val="Normal"/>
+        <w:rPr/>
       </w:pPr>
       <w:r>
         <w:rPr>
           <w:sz w:val="24"/>
         </w:rPr>
         <w:tab/>
-        <w:t xml:space="preserve">There are a lot of choices for the player to make in the game. You can try and take a stealth approach when playing, where you can sometimes find invisibility power-ups and sneak around the monsters. Or you go for the run and gun method </w:t>
+        <w:t xml:space="preserve">There are a lot of choices for the player to make in the game. You can try and take a stealth approach when playing, where you can sometimes find invisibility power-ups and sneak around the monsters. Or you go for the run and gun method where you try to get to the end and push past the hordes of enemies. Finally, you can also choose to get up close and personal with the demons and perform fatalities. </w:t>
       </w:r>
       <w:r>
         <w:rPr>
           <w:sz w:val="24"/>
         </w:rPr>
-        <w:t>where you try to get to the end and push past the hordes of enemies. Finally</w:t>
+        <w:t>I believe that the main choices of the game come down to the weapons. This is what will result in you survival or demise. You start off with a pistol, but as you progress through the game, you find and take better weapons from enemies. On higher difficulties you have to be wary of your weapon choice. Sometimes a shotgun is enough to mow down a few zombies, but when you have a room full of demons, you’ll probably want the rocket launcher or BFG 9000.</w:t>
       </w:r>
+    </w:p>
+    <w:p>
+      <w:pPr>
+        <w:pStyle w:val="Normal"/>
+        <w:spacing w:before="0" w:after="160"/>
+        <w:rPr/>
+      </w:pPr>
       <w:r>
         <w:rPr>
           <w:sz w:val="24"/>
         </w:rPr>
-        <w:t>,</w:t>
-      </w:r>
-      <w:r>
-        <w:rPr>
-          <w:sz w:val="24"/>
-        </w:rPr>
-        <w:t xml:space="preserve"> you can also </w:t>
-      </w:r>
-      <w:r>
-        <w:rPr>
-          <w:sz w:val="24"/>
-        </w:rPr>
-        <w:t>choose to get up close and personal with</w:t>
-      </w:r>
-      <w:r>
-        <w:rPr>
-          <w:sz w:val="24"/>
-        </w:rPr>
-        <w:t xml:space="preserve"> the demons and perform fatalities. You also have other choices as you traverse the levels. </w:t>
+        <w:tab/>
+        <w:t>In all, this game brings back a lot of memories. The game is still fun even for being from the DOS days. I feel like there is a different way to play every time. Mods only serve to enhance the experience. I honestly still like the original doom games better than Doom 2016, but maybe Doom Eternal will change that.</w:t>
       </w:r>
     </w:p>
     <w:sectPr>
-      <w:headerReference w:type="default" r:id="rId6"/>
+      <w:headerReference w:type="default" r:id="rId2"/>
+      <w:type w:val="nextPage"/>
       <w:pgSz w:w="12240" w:h="15840"/>
-      <w:pgMar w:top="1440" w:right="1440" w:bottom="1440" w:left="1440" w:header="720" w:footer="720" w:gutter="0"/>
-      <w:cols w:space="720"/>
-      <w:docGrid w:linePitch="360"/>
+      <w:pgMar w:left="1440" w:right="1440" w:header="720" w:top="1440" w:footer="0" w:bottom="1440" w:gutter="0"/>
+      <w:pgNumType w:fmt="decimal"/>
+      <w:formProt w:val="false"/>
+      <w:textDirection w:val="lrTb"/>
+      <w:docGrid w:type="default" w:linePitch="360" w:charSpace="4096"/>
     </w:sectPr>
   </w:body>
 </w:document>
 </file>
 
-<file path=word/endnotes.xml><?xml version="1.0" encoding="utf-8"?>
-<w:endnotes xmlns:wpc="http://schemas.microsoft.com/office/word/2010/wordprocessingCanvas" xmlns:cx="http://schemas.microsoft.com/office/drawing/2014/chartex" xmlns:cx1="http://schemas.microsoft.com/office/drawing/2015/9/8/chartex" xmlns:cx2="http://schemas.microsoft.com/office/drawing/2015/10/21/chartex" xmlns:cx3="http://schemas.microsoft.com/office/drawing/2016/5/9/chartex" xmlns:cx4="http://schemas.microsoft.com/office/drawing/2016/5/10/chartex" xmlns:cx5="http://schemas.microsoft.com/office/drawing/2016/5/11/chartex" xmlns:cx6="http://schemas.microsoft.com/office/drawing/2016/5/12/chartex" xmlns:cx7="http://schemas.microsoft.com/office/drawing/2016/5/13/chartex" xmlns:cx8="http://schemas.microsoft.com/office/drawing/2016/5/14/chartex" xmlns:mc="http://schemas.openxmlformats.org/markup-compatibility/2006" xmlns:aink="http://schemas.microsoft.com/office/drawing/2016/ink" xmlns:am3d="http://schemas.microsoft.com/office/drawing/2017/model3d" xmlns:o="urn:schemas-microsoft-com:office:office" xmlns:r="http://schemas.openxmlformats.org/officeDocument/2006/relationships" xmlns:m="http://schemas.openxmlformats.org/officeDocument/2006/math" xmlns:v="urn:schemas-microsoft-com:vml" xmlns:wp14="http://schemas.microsoft.com/office/word/2010/wordprocessingDrawing" xmlns:wp="http://schemas.openxmlformats.org/drawingml/2006/wordprocessingDrawing" xmlns:w10="urn:schemas-microsoft-com:office:word" xmlns:w="http://schemas.openxmlformats.org/wordprocessingml/2006/main" xmlns:w14="http://schemas.microsoft.com/office/word/2010/wordml" xmlns:w15="http://schemas.microsoft.com/office/word/2012/wordml" xmlns:w16cid="http://schemas.microsoft.com/office/word/2016/wordml/cid" xmlns:w16se="http://schemas.microsoft.com/office/word/2015/wordml/symex" xmlns:wpg="http://schemas.microsoft.com/office/word/2010/wordprocessingGroup" xmlns:wpi="http://schemas.microsoft.com/office/word/2010/wordprocessingInk" xmlns:wne="http://schemas.microsoft.com/office/word/2006/wordml" xmlns:wps="http://schemas.microsoft.com/office/word/2010/wordprocessingShape" mc:Ignorable="w14 w15 w16se w16cid wp14">
-  <w:endnote w:type="separator" w:id="-1">
-    <w:p>
-      <w:pPr>
-        <w:spacing w:after="0" w:line="240" w:lineRule="auto"/>
-      </w:pPr>
-      <w:r>
-        <w:separator/>
-      </w:r>
-    </w:p>
-  </w:endnote>
-  <w:endnote w:type="continuationSeparator" w:id="0">
-    <w:p>
-      <w:pPr>
-        <w:spacing w:after="0" w:line="240" w:lineRule="auto"/>
-      </w:pPr>
-      <w:r>
-        <w:continuationSeparator/>
-      </w:r>
-    </w:p>
-  </w:endnote>
-</w:endnotes>
-</file>
-
-<file path=word/footnotes.xml><?xml version="1.0" encoding="utf-8"?>
-<w:footnotes xmlns:wpc="http://schemas.microsoft.com/office/word/2010/wordprocessingCanvas" xmlns:cx="http://schemas.microsoft.com/office/drawing/2014/chartex" xmlns:cx1="http://schemas.microsoft.com/office/drawing/2015/9/8/chartex" xmlns:cx2="http://schemas.microsoft.com/office/drawing/2015/10/21/chartex" xmlns:cx3="http://schemas.microsoft.com/office/drawing/2016/5/9/chartex" xmlns:cx4="http://schemas.microsoft.com/office/drawing/2016/5/10/chartex" xmlns:cx5="http://schemas.microsoft.com/office/drawing/2016/5/11/chartex" xmlns:cx6="http://schemas.microsoft.com/office/drawing/2016/5/12/chartex" xmlns:cx7="http://schemas.microsoft.com/office/drawing/2016/5/13/chartex" xmlns:cx8="http://schemas.microsoft.com/office/drawing/2016/5/14/chartex" xmlns:mc="http://schemas.openxmlformats.org/markup-compatibility/2006" xmlns:aink="http://schemas.microsoft.com/office/drawing/2016/ink" xmlns:am3d="http://schemas.microsoft.com/office/drawing/2017/model3d" xmlns:o="urn:schemas-microsoft-com:office:office" xmlns:r="http://schemas.openxmlformats.org/officeDocument/2006/relationships" xmlns:m="http://schemas.openxmlformats.org/officeDocument/2006/math" xmlns:v="urn:schemas-microsoft-com:vml" xmlns:wp14="http://schemas.microsoft.com/office/word/2010/wordprocessingDrawing" xmlns:wp="http://schemas.openxmlformats.org/drawingml/2006/wordprocessingDrawing" xmlns:w10="urn:schemas-microsoft-com:office:word" xmlns:w="http://schemas.openxmlformats.org/wordprocessingml/2006/main" xmlns:w14="http://schemas.microsoft.com/office/word/2010/wordml" xmlns:w15="http://schemas.microsoft.com/office/word/2012/wordml" xmlns:w16cid="http://schemas.microsoft.com/office/word/2016/wordml/cid" xmlns:w16se="http://schemas.microsoft.com/office/word/2015/wordml/symex" xmlns:wpg="http://schemas.microsoft.com/office/word/2010/wordprocessingGroup" xmlns:wpi="http://schemas.microsoft.com/office/word/2010/wordprocessingInk" xmlns:wne="http://schemas.microsoft.com/office/word/2006/wordml" xmlns:wps="http://schemas.microsoft.com/office/word/2010/wordprocessingShape" mc:Ignorable="w14 w15 w16se w16cid wp14">
-  <w:footnote w:type="separator" w:id="-1">
-    <w:p>
-      <w:pPr>
-        <w:spacing w:after="0" w:line="240" w:lineRule="auto"/>
-      </w:pPr>
-      <w:r>
-        <w:separator/>
-      </w:r>
-    </w:p>
-  </w:footnote>
-  <w:footnote w:type="continuationSeparator" w:id="0">
-    <w:p>
-      <w:pPr>
-        <w:spacing w:after="0" w:line="240" w:lineRule="auto"/>
-      </w:pPr>
-      <w:r>
-        <w:continuationSeparator/>
-      </w:r>
-    </w:p>
-  </w:footnote>
-</w:footnotes>
-</file>
-
 <file path=word/header1.xml><?xml version="1.0" encoding="utf-8"?>
-<w:hdr xmlns:wpc="http://schemas.microsoft.com/office/word/2010/wordprocessingCanvas" xmlns:cx="http://schemas.microsoft.com/office/drawing/2014/chartex" xmlns:cx1="http://schemas.microsoft.com/office/drawing/2015/9/8/chartex" xmlns:cx2="http://schemas.microsoft.com/office/drawing/2015/10/21/chartex" xmlns:cx3="http://schemas.microsoft.com/office/drawing/2016/5/9/chartex" xmlns:cx4="http://schemas.microsoft.com/office/drawing/2016/5/10/chartex" xmlns:cx5="http://schemas.microsoft.com/office/drawing/2016/5/11/chartex" xmlns:cx6="http://schemas.microsoft.com/office/drawing/2016/5/12/chartex" xmlns:cx7="http://schemas.microsoft.com/office/drawing/2016/5/13/chartex" xmlns:cx8="http://schemas.microsoft.com/office/drawing/2016/5/14/chartex" xmlns:mc="http://schemas.openxmlformats.org/markup-compatibility/2006" xmlns:aink="http://schemas.microsoft.com/office/drawing/2016/ink" xmlns:am3d="http://schemas.microsoft.com/office/drawing/2017/model3d" xmlns:o="urn:schemas-microsoft-com:office:office" xmlns:r="http://schemas.openxmlformats.org/officeDocument/2006/relationships" xmlns:m="http://schemas.openxmlformats.org/officeDocument/2006/math" xmlns:v="urn:schemas-microsoft-com:vml" xmlns:wp14="http://schemas.microsoft.com/office/word/2010/wordprocessingDrawing" xmlns:wp="http://schemas.openxmlformats.org/drawingml/2006/wordprocessingDrawing" xmlns:w10="urn:schemas-microsoft-com:office:word" xmlns:w="http://schemas.openxmlformats.org/wordprocessingml/2006/main" xmlns:w14="http://schemas.microsoft.com/office/word/2010/wordml" xmlns:w15="http://schemas.microsoft.com/office/word/2012/wordml" xmlns:w16cid="http://schemas.microsoft.com/office/word/2016/wordml/cid" xmlns:w16se="http://schemas.microsoft.com/office/word/2015/wordml/symex" xmlns:wpg="http://schemas.microsoft.com/office/word/2010/wordprocessingGroup" xmlns:wpi="http://schemas.microsoft.com/office/word/2010/wordprocessingInk" xmlns:wne="http://schemas.microsoft.com/office/word/2006/wordml" xmlns:wps="http://schemas.microsoft.com/office/word/2010/wordprocessingShape" mc:Ignorable="w14 w15 w16se w16cid wp14">
+<w:hdr xmlns:o="urn:schemas-microsoft-com:office:office" xmlns:r="http://schemas.openxmlformats.org/officeDocument/2006/relationships" xmlns:v="urn:schemas-microsoft-com:vml" xmlns:w="http://schemas.openxmlformats.org/wordprocessingml/2006/main" xmlns:w10="urn:schemas-microsoft-com:office:word" xmlns:wp="http://schemas.openxmlformats.org/drawingml/2006/wordprocessingDrawing" xmlns:wps="http://schemas.microsoft.com/office/word/2010/wordprocessingShape" xmlns:wpg="http://schemas.microsoft.com/office/word/2010/wordprocessingGroup" xmlns:mc="http://schemas.openxmlformats.org/markup-compatibility/2006" xmlns:wp14="http://schemas.microsoft.com/office/word/2010/wordprocessingDrawing" xmlns:w14="http://schemas.microsoft.com/office/word/2010/wordml" mc:Ignorable="w14 wp14">
   <w:p>
     <w:pPr>
       <w:pStyle w:val="Header"/>
@@ -226,46 +114,38 @@
       <w:rPr>
         <w:sz w:val="24"/>
       </w:rPr>
-      <w:t xml:space="preserve">Game Journal </w:t>
-    </w:r>
-    <w:r>
-      <w:rPr>
-        <w:sz w:val="24"/>
-      </w:rPr>
-      <w:t>3</w:t>
+      <w:t>Game Journal 3</w:t>
     </w:r>
   </w:p>
 </w:hdr>
 </file>
 
 <file path=word/styles.xml><?xml version="1.0" encoding="utf-8"?>
-<w:styles xmlns:mc="http://schemas.openxmlformats.org/markup-compatibility/2006" xmlns:r="http://schemas.openxmlformats.org/officeDocument/2006/relationships" xmlns:w="http://schemas.openxmlformats.org/wordprocessingml/2006/main" xmlns:w14="http://schemas.microsoft.com/office/word/2010/wordml" xmlns:w15="http://schemas.microsoft.com/office/word/2012/wordml" xmlns:w16cid="http://schemas.microsoft.com/office/word/2016/wordml/cid" xmlns:w16se="http://schemas.microsoft.com/office/word/2015/wordml/symex" mc:Ignorable="w14 w15 w16se w16cid">
+<w:styles xmlns:w="http://schemas.openxmlformats.org/wordprocessingml/2006/main" xmlns:w14="http://schemas.microsoft.com/office/word/2010/wordml" xmlns:mc="http://schemas.openxmlformats.org/markup-compatibility/2006" mc:Ignorable="w14">
   <w:docDefaults>
     <w:rPrDefault>
       <w:rPr>
-        <w:rFonts w:asciiTheme="minorHAnsi" w:eastAsiaTheme="minorHAnsi" w:hAnsiTheme="minorHAnsi" w:cstheme="minorBidi"/>
+        <w:rFonts w:ascii="Calibri" w:hAnsi="Calibri" w:eastAsia="Calibri" w:cs="" w:asciiTheme="minorHAnsi" w:cstheme="minorBidi" w:eastAsiaTheme="minorHAnsi" w:hAnsiTheme="minorHAnsi"/>
         <w:sz w:val="22"/>
         <w:szCs w:val="22"/>
         <w:lang w:val="en-US" w:eastAsia="en-US" w:bidi="ar-SA"/>
       </w:rPr>
     </w:rPrDefault>
     <w:pPrDefault>
-      <w:pPr>
-        <w:spacing w:after="160" w:line="259" w:lineRule="auto"/>
-      </w:pPr>
+      <w:pPr/>
     </w:pPrDefault>
   </w:docDefaults>
   <w:latentStyles w:defLockedState="0" w:defUIPriority="99" w:defSemiHidden="0" w:defUnhideWhenUsed="0" w:defQFormat="0" w:count="375">
     <w:lsdException w:name="Normal" w:uiPriority="0" w:qFormat="1"/>
     <w:lsdException w:name="heading 1" w:uiPriority="9" w:qFormat="1"/>
-    <w:lsdException w:name="heading 2" w:semiHidden="1" w:uiPriority="9" w:unhideWhenUsed="1" w:qFormat="1"/>
-    <w:lsdException w:name="heading 3" w:semiHidden="1" w:uiPriority="9" w:unhideWhenUsed="1" w:qFormat="1"/>
-    <w:lsdException w:name="heading 4" w:semiHidden="1" w:uiPriority="9" w:unhideWhenUsed="1" w:qFormat="1"/>
-    <w:lsdException w:name="heading 5" w:semiHidden="1" w:uiPriority="9" w:unhideWhenUsed="1" w:qFormat="1"/>
-    <w:lsdException w:name="heading 6" w:semiHidden="1" w:uiPriority="9" w:unhideWhenUsed="1" w:qFormat="1"/>
-    <w:lsdException w:name="heading 7" w:semiHidden="1" w:uiPriority="9" w:unhideWhenUsed="1" w:qFormat="1"/>
-    <w:lsdException w:name="heading 8" w:semiHidden="1" w:uiPriority="9" w:unhideWhenUsed="1" w:qFormat="1"/>
-    <w:lsdException w:name="heading 9" w:semiHidden="1" w:uiPriority="9" w:unhideWhenUsed="1" w:qFormat="1"/>
+    <w:lsdException w:name="heading 2" w:uiPriority="9" w:semiHidden="1" w:unhideWhenUsed="1" w:qFormat="1"/>
+    <w:lsdException w:name="heading 3" w:uiPriority="9" w:semiHidden="1" w:unhideWhenUsed="1" w:qFormat="1"/>
+    <w:lsdException w:name="heading 4" w:uiPriority="9" w:semiHidden="1" w:unhideWhenUsed="1" w:qFormat="1"/>
+    <w:lsdException w:name="heading 5" w:uiPriority="9" w:semiHidden="1" w:unhideWhenUsed="1" w:qFormat="1"/>
+    <w:lsdException w:name="heading 6" w:uiPriority="9" w:semiHidden="1" w:unhideWhenUsed="1" w:qFormat="1"/>
+    <w:lsdException w:name="heading 7" w:uiPriority="9" w:semiHidden="1" w:unhideWhenUsed="1" w:qFormat="1"/>
+    <w:lsdException w:name="heading 8" w:uiPriority="9" w:semiHidden="1" w:unhideWhenUsed="1" w:qFormat="1"/>
+    <w:lsdException w:name="heading 9" w:uiPriority="9" w:semiHidden="1" w:unhideWhenUsed="1" w:qFormat="1"/>
     <w:lsdException w:name="index 1" w:semiHidden="1" w:unhideWhenUsed="1"/>
     <w:lsdException w:name="index 2" w:semiHidden="1" w:unhideWhenUsed="1"/>
     <w:lsdException w:name="index 3" w:semiHidden="1" w:unhideWhenUsed="1"/>
@@ -275,22 +155,22 @@
     <w:lsdException w:name="index 7" w:semiHidden="1" w:unhideWhenUsed="1"/>
     <w:lsdException w:name="index 8" w:semiHidden="1" w:unhideWhenUsed="1"/>
     <w:lsdException w:name="index 9" w:semiHidden="1" w:unhideWhenUsed="1"/>
-    <w:lsdException w:name="toc 1" w:semiHidden="1" w:uiPriority="39" w:unhideWhenUsed="1"/>
-    <w:lsdException w:name="toc 2" w:semiHidden="1" w:uiPriority="39" w:unhideWhenUsed="1"/>
-    <w:lsdException w:name="toc 3" w:semiHidden="1" w:uiPriority="39" w:unhideWhenUsed="1"/>
-    <w:lsdException w:name="toc 4" w:semiHidden="1" w:uiPriority="39" w:unhideWhenUsed="1"/>
-    <w:lsdException w:name="toc 5" w:semiHidden="1" w:uiPriority="39" w:unhideWhenUsed="1"/>
-    <w:lsdException w:name="toc 6" w:semiHidden="1" w:uiPriority="39" w:unhideWhenUsed="1"/>
-    <w:lsdException w:name="toc 7" w:semiHidden="1" w:uiPriority="39" w:unhideWhenUsed="1"/>
-    <w:lsdException w:name="toc 8" w:semiHidden="1" w:uiPriority="39" w:unhideWhenUsed="1"/>
-    <w:lsdException w:name="toc 9" w:semiHidden="1" w:uiPriority="39" w:unhideWhenUsed="1"/>
+    <w:lsdException w:name="toc 1" w:uiPriority="39" w:semiHidden="1" w:unhideWhenUsed="1"/>
+    <w:lsdException w:name="toc 2" w:uiPriority="39" w:semiHidden="1" w:unhideWhenUsed="1"/>
+    <w:lsdException w:name="toc 3" w:uiPriority="39" w:semiHidden="1" w:unhideWhenUsed="1"/>
+    <w:lsdException w:name="toc 4" w:uiPriority="39" w:semiHidden="1" w:unhideWhenUsed="1"/>
+    <w:lsdException w:name="toc 5" w:uiPriority="39" w:semiHidden="1" w:unhideWhenUsed="1"/>
+    <w:lsdException w:name="toc 6" w:uiPriority="39" w:semiHidden="1" w:unhideWhenUsed="1"/>
+    <w:lsdException w:name="toc 7" w:uiPriority="39" w:semiHidden="1" w:unhideWhenUsed="1"/>
+    <w:lsdException w:name="toc 8" w:uiPriority="39" w:semiHidden="1" w:unhideWhenUsed="1"/>
+    <w:lsdException w:name="toc 9" w:uiPriority="39" w:semiHidden="1" w:unhideWhenUsed="1"/>
     <w:lsdException w:name="Normal Indent" w:semiHidden="1" w:unhideWhenUsed="1"/>
     <w:lsdException w:name="footnote text" w:semiHidden="1" w:unhideWhenUsed="1"/>
     <w:lsdException w:name="annotation text" w:semiHidden="1" w:unhideWhenUsed="1"/>
     <w:lsdException w:name="header" w:semiHidden="1" w:unhideWhenUsed="1"/>
     <w:lsdException w:name="footer" w:semiHidden="1" w:unhideWhenUsed="1"/>
     <w:lsdException w:name="index heading" w:semiHidden="1" w:unhideWhenUsed="1"/>
-    <w:lsdException w:name="caption" w:semiHidden="1" w:uiPriority="35" w:unhideWhenUsed="1" w:qFormat="1"/>
+    <w:lsdException w:name="caption" w:uiPriority="35" w:semiHidden="1" w:unhideWhenUsed="1" w:qFormat="1"/>
     <w:lsdException w:name="table of figures" w:semiHidden="1" w:unhideWhenUsed="1"/>
     <w:lsdException w:name="envelope address" w:semiHidden="1" w:unhideWhenUsed="1"/>
     <w:lsdException w:name="envelope return" w:semiHidden="1" w:unhideWhenUsed="1"/>
@@ -321,7 +201,7 @@
     <w:lsdException w:name="Title" w:uiPriority="10" w:qFormat="1"/>
     <w:lsdException w:name="Closing" w:semiHidden="1" w:unhideWhenUsed="1"/>
     <w:lsdException w:name="Signature" w:semiHidden="1" w:unhideWhenUsed="1"/>
-    <w:lsdException w:name="Default Paragraph Font" w:semiHidden="1" w:uiPriority="1" w:unhideWhenUsed="1"/>
+    <w:lsdException w:name="Default Paragraph Font" w:uiPriority="1" w:semiHidden="1" w:unhideWhenUsed="1"/>
     <w:lsdException w:name="Body Text" w:semiHidden="1" w:unhideWhenUsed="1"/>
     <w:lsdException w:name="Body Text Indent" w:semiHidden="1" w:unhideWhenUsed="1"/>
     <w:lsdException w:name="List Continue" w:semiHidden="1" w:unhideWhenUsed="1"/>
@@ -521,8 +401,8 @@
     <w:lsdException w:name="Subtle Reference" w:uiPriority="31" w:qFormat="1"/>
     <w:lsdException w:name="Intense Reference" w:uiPriority="32" w:qFormat="1"/>
     <w:lsdException w:name="Book Title" w:uiPriority="33" w:qFormat="1"/>
-    <w:lsdException w:name="Bibliography" w:semiHidden="1" w:uiPriority="37" w:unhideWhenUsed="1"/>
-    <w:lsdException w:name="TOC Heading" w:semiHidden="1" w:uiPriority="39" w:unhideWhenUsed="1" w:qFormat="1"/>
+    <w:lsdException w:name="Bibliography" w:uiPriority="37" w:semiHidden="1" w:unhideWhenUsed="1"/>
+    <w:lsdException w:name="TOC Heading" w:uiPriority="39" w:semiHidden="1" w:unhideWhenUsed="1" w:qFormat="1"/>
     <w:lsdException w:name="Plain Table 1" w:uiPriority="41"/>
     <w:lsdException w:name="Plain Table 2" w:uiPriority="42"/>
     <w:lsdException w:name="Plain Table 3" w:uiPriority="43"/>
@@ -632,15 +512,148 @@
     <w:lsdException w:name="Hashtag" w:semiHidden="1" w:unhideWhenUsed="1"/>
     <w:lsdException w:name="Unresolved Mention" w:semiHidden="1" w:unhideWhenUsed="1"/>
   </w:latentStyles>
-  <w:style w:type="paragraph" w:default="1" w:styleId="Normal">
+  <w:style w:type="paragraph" w:styleId="Normal" w:default="1">
     <w:name w:val="Normal"/>
     <w:qFormat/>
-  </w:style>
-  <w:style w:type="character" w:default="1" w:styleId="DefaultParagraphFont">
+    <w:pPr>
+      <w:widowControl/>
+      <w:bidi w:val="0"/>
+      <w:spacing w:lineRule="auto" w:line="259" w:before="0" w:after="160"/>
+      <w:jc w:val="left"/>
+    </w:pPr>
+    <w:rPr>
+      <w:rFonts w:ascii="Calibri" w:hAnsi="Calibri" w:eastAsia="Calibri" w:cs="" w:asciiTheme="minorHAnsi" w:cstheme="minorBidi" w:eastAsiaTheme="minorHAnsi" w:hAnsiTheme="minorHAnsi"/>
+      <w:color w:val="auto"/>
+      <w:kern w:val="0"/>
+      <w:sz w:val="22"/>
+      <w:szCs w:val="22"/>
+      <w:lang w:val="en-US" w:eastAsia="en-US" w:bidi="ar-SA"/>
+    </w:rPr>
+  </w:style>
+  <w:style w:type="character" w:styleId="DefaultParagraphFont" w:default="1">
     <w:name w:val="Default Paragraph Font"/>
     <w:uiPriority w:val="1"/>
     <w:semiHidden/>
     <w:unhideWhenUsed/>
+    <w:qFormat/>
+    <w:rPr/>
+  </w:style>
+  <w:style w:type="character" w:styleId="HeaderChar" w:customStyle="1">
+    <w:name w:val="Header Char"/>
+    <w:basedOn w:val="DefaultParagraphFont"/>
+    <w:link w:val="Header"/>
+    <w:uiPriority w:val="99"/>
+    <w:qFormat/>
+    <w:rsid w:val="00bd34d6"/>
+    <w:rPr/>
+  </w:style>
+  <w:style w:type="character" w:styleId="FooterChar" w:customStyle="1">
+    <w:name w:val="Footer Char"/>
+    <w:basedOn w:val="DefaultParagraphFont"/>
+    <w:link w:val="Footer"/>
+    <w:uiPriority w:val="99"/>
+    <w:qFormat/>
+    <w:rsid w:val="00bd34d6"/>
+    <w:rPr/>
+  </w:style>
+  <w:style w:type="paragraph" w:styleId="Heading">
+    <w:name w:val="Heading"/>
+    <w:basedOn w:val="Normal"/>
+    <w:next w:val="TextBody"/>
+    <w:qFormat/>
+    <w:pPr>
+      <w:keepNext w:val="true"/>
+      <w:spacing w:before="240" w:after="120"/>
+    </w:pPr>
+    <w:rPr>
+      <w:rFonts w:ascii="Liberation Sans" w:hAnsi="Liberation Sans" w:eastAsia="Noto Sans SC Regular" w:cs="Droid Sans Devanagari"/>
+      <w:sz w:val="28"/>
+      <w:szCs w:val="28"/>
+    </w:rPr>
+  </w:style>
+  <w:style w:type="paragraph" w:styleId="TextBody">
+    <w:name w:val="Body Text"/>
+    <w:basedOn w:val="Normal"/>
+    <w:pPr>
+      <w:spacing w:lineRule="auto" w:line="276" w:before="0" w:after="140"/>
+    </w:pPr>
+    <w:rPr/>
+  </w:style>
+  <w:style w:type="paragraph" w:styleId="List">
+    <w:name w:val="List"/>
+    <w:basedOn w:val="TextBody"/>
+    <w:pPr/>
+    <w:rPr>
+      <w:rFonts w:cs="Droid Sans Devanagari"/>
+    </w:rPr>
+  </w:style>
+  <w:style w:type="paragraph" w:styleId="Caption">
+    <w:name w:val="Caption"/>
+    <w:basedOn w:val="Normal"/>
+    <w:qFormat/>
+    <w:pPr>
+      <w:suppressLineNumbers/>
+      <w:spacing w:before="120" w:after="120"/>
+    </w:pPr>
+    <w:rPr>
+      <w:rFonts w:cs="Droid Sans Devanagari"/>
+      <w:i/>
+      <w:iCs/>
+      <w:sz w:val="24"/>
+      <w:szCs w:val="24"/>
+    </w:rPr>
+  </w:style>
+  <w:style w:type="paragraph" w:styleId="Index">
+    <w:name w:val="Index"/>
+    <w:basedOn w:val="Normal"/>
+    <w:qFormat/>
+    <w:pPr>
+      <w:suppressLineNumbers/>
+    </w:pPr>
+    <w:rPr>
+      <w:rFonts w:cs="Droid Sans Devanagari"/>
+    </w:rPr>
+  </w:style>
+  <w:style w:type="paragraph" w:styleId="Header">
+    <w:name w:val="Header"/>
+    <w:basedOn w:val="Normal"/>
+    <w:link w:val="HeaderChar"/>
+    <w:uiPriority w:val="99"/>
+    <w:unhideWhenUsed/>
+    <w:rsid w:val="00bd34d6"/>
+    <w:pPr>
+      <w:tabs>
+        <w:tab w:val="clear" w:pos="720"/>
+        <w:tab w:val="center" w:pos="4680" w:leader="none"/>
+        <w:tab w:val="right" w:pos="9360" w:leader="none"/>
+      </w:tabs>
+      <w:spacing w:lineRule="auto" w:line="240" w:before="0" w:after="0"/>
+    </w:pPr>
+    <w:rPr/>
+  </w:style>
+  <w:style w:type="paragraph" w:styleId="Footer">
+    <w:name w:val="Footer"/>
+    <w:basedOn w:val="Normal"/>
+    <w:link w:val="FooterChar"/>
+    <w:uiPriority w:val="99"/>
+    <w:unhideWhenUsed/>
+    <w:rsid w:val="00bd34d6"/>
+    <w:pPr>
+      <w:tabs>
+        <w:tab w:val="clear" w:pos="720"/>
+        <w:tab w:val="center" w:pos="4680" w:leader="none"/>
+        <w:tab w:val="right" w:pos="9360" w:leader="none"/>
+      </w:tabs>
+      <w:spacing w:lineRule="auto" w:line="240" w:before="0" w:after="0"/>
+    </w:pPr>
+    <w:rPr/>
+  </w:style>
+  <w:style w:type="numbering" w:styleId="NoList" w:default="1">
+    <w:name w:val="No List"/>
+    <w:uiPriority w:val="99"/>
+    <w:semiHidden/>
+    <w:unhideWhenUsed/>
+    <w:qFormat/>
   </w:style>
   <w:style w:type="table" w:default="1" w:styleId="TableNormal">
     <w:name w:val="Normal Table"/>
@@ -656,56 +669,6 @@
         <w:right w:w="108" w:type="dxa"/>
       </w:tblCellMar>
     </w:tblPr>
-  </w:style>
-  <w:style w:type="numbering" w:default="1" w:styleId="NoList">
-    <w:name w:val="No List"/>
-    <w:uiPriority w:val="99"/>
-    <w:semiHidden/>
-    <w:unhideWhenUsed/>
-  </w:style>
-  <w:style w:type="paragraph" w:styleId="Header">
-    <w:name w:val="header"/>
-    <w:basedOn w:val="Normal"/>
-    <w:link w:val="HeaderChar"/>
-    <w:uiPriority w:val="99"/>
-    <w:unhideWhenUsed/>
-    <w:rsid w:val="00BD34D6"/>
-    <w:pPr>
-      <w:tabs>
-        <w:tab w:val="center" w:pos="4680"/>
-        <w:tab w:val="right" w:pos="9360"/>
-      </w:tabs>
-      <w:spacing w:after="0" w:line="240" w:lineRule="auto"/>
-    </w:pPr>
-  </w:style>
-  <w:style w:type="character" w:customStyle="1" w:styleId="HeaderChar">
-    <w:name w:val="Header Char"/>
-    <w:basedOn w:val="DefaultParagraphFont"/>
-    <w:link w:val="Header"/>
-    <w:uiPriority w:val="99"/>
-    <w:rsid w:val="00BD34D6"/>
-  </w:style>
-  <w:style w:type="paragraph" w:styleId="Footer">
-    <w:name w:val="footer"/>
-    <w:basedOn w:val="Normal"/>
-    <w:link w:val="FooterChar"/>
-    <w:uiPriority w:val="99"/>
-    <w:unhideWhenUsed/>
-    <w:rsid w:val="00BD34D6"/>
-    <w:pPr>
-      <w:tabs>
-        <w:tab w:val="center" w:pos="4680"/>
-        <w:tab w:val="right" w:pos="9360"/>
-      </w:tabs>
-      <w:spacing w:after="0" w:line="240" w:lineRule="auto"/>
-    </w:pPr>
-  </w:style>
-  <w:style w:type="character" w:customStyle="1" w:styleId="FooterChar">
-    <w:name w:val="Footer Char"/>
-    <w:basedOn w:val="DefaultParagraphFont"/>
-    <w:link w:val="Footer"/>
-    <w:uiPriority w:val="99"/>
-    <w:rsid w:val="00BD34D6"/>
   </w:style>
 </w:styles>
 </file>

</xml_diff>